<commit_message>
Changed description - added names.
</commit_message>
<xml_diff>
--- a/cel.docx
+++ b/cel.docx
@@ -5,6 +5,33 @@
     <w:p>
       <w:pPr>
         <w:jc w:val="both"/>
+        <w:rPr>
+          <w:rFonts w:asciiTheme="majorHAnsi" w:hAnsiTheme="majorHAnsi" w:cstheme="majorHAnsi"/>
+        </w:rPr>
+      </w:pPr>
+      <w:proofErr w:type="spellStart"/>
+      <w:r>
+        <w:rPr>
+          <w:rFonts w:asciiTheme="majorHAnsi" w:hAnsiTheme="majorHAnsi" w:cstheme="majorHAnsi"/>
+        </w:rPr>
+        <w:t>Hurnowicz</w:t>
+      </w:r>
+      <w:proofErr w:type="spellEnd"/>
+      <w:r>
+        <w:rPr>
+          <w:rFonts w:asciiTheme="majorHAnsi" w:hAnsiTheme="majorHAnsi" w:cstheme="majorHAnsi"/>
+        </w:rPr>
+        <w:t xml:space="preserve"> Jakub i Przemysław Jędrzejewski</w:t>
+      </w:r>
+    </w:p>
+    <w:p>
+      <w:pPr>
+        <w:jc w:val="both"/>
+      </w:pPr>
+    </w:p>
+    <w:p>
+      <w:pPr>
+        <w:jc w:val="both"/>
       </w:pPr>
       <w:r>
         <w:t>Program ma być aplikacją dedykowaną dla mistrzów gry umożliwiającą odtwarzanie muzyki. Powinien mieć zaawansowane funkcje sortowania utworów – standardowo wedle grup ustalonych przez użytkownika, ale też wg albumów, autorów, czasu, alfabetycznie, czy po folderach źródłowych. Ma mieć również standardowe funkcje operowania, tj.:</w:t>
@@ -69,7 +96,15 @@
         <w:jc w:val="both"/>
       </w:pPr>
       <w:r>
-        <w:t>Ponadto ma mieć narzędzia dodatkowe, ułatwiające prowadzenie rpgów:</w:t>
+        <w:t xml:space="preserve">Ponadto ma mieć narzędzia dodatkowe, ułatwiające prowadzenie </w:t>
+      </w:r>
+      <w:proofErr w:type="spellStart"/>
+      <w:r>
+        <w:t>rpgów</w:t>
+      </w:r>
+      <w:proofErr w:type="spellEnd"/>
+      <w:r>
+        <w:t>:</w:t>
       </w:r>
     </w:p>
     <w:p>
@@ -78,8 +113,13 @@
         <w:jc w:val="both"/>
       </w:pPr>
       <w:r>
-        <w:t>dodatkowe okno z soundboardem</w:t>
-      </w:r>
+        <w:t xml:space="preserve">dodatkowe okno z </w:t>
+      </w:r>
+      <w:proofErr w:type="spellStart"/>
+      <w:r>
+        <w:t>soundboardem</w:t>
+      </w:r>
+      <w:proofErr w:type="spellEnd"/>
       <w:r>
         <w:t xml:space="preserve"> (przypinane jeśli potrzeba) </w:t>
       </w:r>
@@ -102,15 +142,42 @@
         <w:jc w:val="both"/>
       </w:pPr>
       <w:r>
-        <w:t>pomniejsze funkcje, jak ustawienia: przeskakiwanie między fazami utworów czy odczekiwanie, wyciszanie muzyki przy zmianie lub wyłączeniu (wł/wył), skróty klawiszowe odpowiadające za wyciszanie itp.</w:t>
-      </w:r>
-    </w:p>
-    <w:p>
-      <w:pPr>
-        <w:jc w:val="both"/>
-      </w:pPr>
-      <w:r>
-        <w:t>Planowana wersja na windows, być może android jeśli uznam za potrzebne. Standardowe dźwięki dodawane do soundboarda, jeśli program zostanie udostępniony do szerszej publiki</w:t>
+        <w:t>pomniejsze funkcje, jak ustawienia: przeskakiwanie między fazami utworów czy odczekiwanie, wyciszanie muzyki przy zmianie lub wyłączeniu (</w:t>
+      </w:r>
+      <w:proofErr w:type="spellStart"/>
+      <w:r>
+        <w:t>wł</w:t>
+      </w:r>
+      <w:proofErr w:type="spellEnd"/>
+      <w:r>
+        <w:t>/wył), skróty klawiszowe odpowiadające za wyciszanie itp.</w:t>
+      </w:r>
+    </w:p>
+    <w:p>
+      <w:pPr>
+        <w:jc w:val="both"/>
+      </w:pPr>
+      <w:r>
+        <w:t xml:space="preserve">Planowana wersja na </w:t>
+      </w:r>
+      <w:proofErr w:type="spellStart"/>
+      <w:r>
+        <w:t>windows</w:t>
+      </w:r>
+      <w:proofErr w:type="spellEnd"/>
+      <w:r>
+        <w:t xml:space="preserve">, być może android jeśli uznam za potrzebne. Standardowe dźwięki dodawane do </w:t>
+      </w:r>
+      <w:proofErr w:type="spellStart"/>
+      <w:r>
+        <w:t>soundboarda</w:t>
+      </w:r>
+      <w:proofErr w:type="spellEnd"/>
+      <w:r>
+        <w:t>, jeśli program zostanie udostępniony do szerszej publiki</w:t>
+      </w:r>
+      <w:r>
+        <w:t>.</w:t>
       </w:r>
     </w:p>
     <w:sectPr>

</xml_diff>